<commit_message>
convert tutorials in html file
</commit_message>
<xml_diff>
--- a/git tutorials.docx
+++ b/git tutorials.docx
@@ -1086,6 +1086,75 @@
           <w:szCs w:val="36"/>
         </w:rPr>
         <w:t>it is used to know the remove address filled in git</w:t>
+      </w:r>
+    </w:p>
+    <w:p>
+      <w:pPr>
+        <w:autoSpaceDE w:val="0"/>
+        <w:autoSpaceDN w:val="0"/>
+        <w:adjustRightInd w:val="0"/>
+        <w:spacing w:after="0" w:line="240" w:lineRule="auto"/>
+        <w:rPr>
+          <w:rFonts w:ascii="Lucida Console" w:hAnsi="Lucida Console" w:cs="Lucida Console"/>
+          <w:sz w:val="36"/>
+          <w:szCs w:val="36"/>
+        </w:rPr>
+      </w:pPr>
+    </w:p>
+    <w:p>
+      <w:pPr>
+        <w:autoSpaceDE w:val="0"/>
+        <w:autoSpaceDN w:val="0"/>
+        <w:adjustRightInd w:val="0"/>
+        <w:spacing w:after="0" w:line="240" w:lineRule="auto"/>
+        <w:rPr>
+          <w:rFonts w:ascii="Lucida Console" w:hAnsi="Lucida Console" w:cs="Lucida Console"/>
+          <w:sz w:val="36"/>
+          <w:szCs w:val="36"/>
+        </w:rPr>
+      </w:pPr>
+    </w:p>
+    <w:p>
+      <w:pPr>
+        <w:autoSpaceDE w:val="0"/>
+        <w:autoSpaceDN w:val="0"/>
+        <w:adjustRightInd w:val="0"/>
+        <w:spacing w:after="0" w:line="240" w:lineRule="auto"/>
+        <w:rPr>
+          <w:rFonts w:ascii="Lucida Console" w:hAnsi="Lucida Console" w:cs="Lucida Console"/>
+          <w:sz w:val="40"/>
+          <w:szCs w:val="40"/>
+        </w:rPr>
+      </w:pPr>
+      <w:r>
+        <w:rPr>
+          <w:rFonts w:ascii="Lucida Console" w:hAnsi="Lucida Console" w:cs="Lucida Console"/>
+          <w:sz w:val="40"/>
+          <w:szCs w:val="40"/>
+          <w:highlight w:val="yellow"/>
+        </w:rPr>
+        <w:t>git push bitbucket master</w:t>
+      </w:r>
+    </w:p>
+    <w:p>
+      <w:pPr>
+        <w:autoSpaceDE w:val="0"/>
+        <w:autoSpaceDN w:val="0"/>
+        <w:adjustRightInd w:val="0"/>
+        <w:spacing w:after="0" w:line="240" w:lineRule="auto"/>
+        <w:rPr>
+          <w:rFonts w:ascii="Lucida Console" w:hAnsi="Lucida Console" w:cs="Lucida Console"/>
+          <w:sz w:val="40"/>
+          <w:szCs w:val="40"/>
+        </w:rPr>
+      </w:pPr>
+      <w:r>
+        <w:rPr>
+          <w:rFonts w:ascii="Lucida Console" w:hAnsi="Lucida Console" w:cs="Lucida Console"/>
+          <w:sz w:val="40"/>
+          <w:szCs w:val="40"/>
+        </w:rPr>
+        <w:t>to add match local data with remote reciprocity</w:t>
       </w:r>
     </w:p>
     <w:p>
@@ -1305,10 +1374,12 @@
   <w:style w:type="paragraph" w:default="1" w:styleId="Normal">
     <w:name w:val="Normal"/>
     <w:qFormat/>
+    <w:rsid w:val="00F362A4"/>
   </w:style>
   <w:style w:type="character" w:default="1" w:styleId="DefaultParagraphFont">
     <w:name w:val="Default Paragraph Font"/>
     <w:uiPriority w:val="1"/>
+    <w:semiHidden/>
     <w:unhideWhenUsed/>
   </w:style>
   <w:style w:type="table" w:default="1" w:styleId="TableNormal">

</xml_diff>

<commit_message>
make branch and checkout to particular branch
</commit_message>
<xml_diff>
--- a/git tutorials.docx
+++ b/git tutorials.docx
@@ -1339,6 +1339,75 @@
           <w:szCs w:val="40"/>
         </w:rPr>
         <w:t>to add match local data with remote reciprocity</w:t>
+      </w:r>
+    </w:p>
+    <w:p>
+      <w:pPr>
+        <w:autoSpaceDE w:val="0"/>
+        <w:autoSpaceDN w:val="0"/>
+        <w:adjustRightInd w:val="0"/>
+        <w:spacing w:after="0" w:line="240" w:lineRule="auto"/>
+        <w:rPr>
+          <w:rFonts w:ascii="Lucida Console" w:hAnsi="Lucida Console" w:cs="Lucida Console"/>
+          <w:sz w:val="40"/>
+          <w:szCs w:val="40"/>
+        </w:rPr>
+      </w:pPr>
+    </w:p>
+    <w:p>
+      <w:pPr>
+        <w:autoSpaceDE w:val="0"/>
+        <w:autoSpaceDN w:val="0"/>
+        <w:adjustRightInd w:val="0"/>
+        <w:spacing w:after="0" w:line="240" w:lineRule="auto"/>
+        <w:rPr>
+          <w:rFonts w:ascii="Lucida Console" w:hAnsi="Lucida Console" w:cs="Lucida Console"/>
+          <w:sz w:val="40"/>
+          <w:szCs w:val="40"/>
+        </w:rPr>
+      </w:pPr>
+    </w:p>
+    <w:p>
+      <w:pPr>
+        <w:autoSpaceDE w:val="0"/>
+        <w:autoSpaceDN w:val="0"/>
+        <w:adjustRightInd w:val="0"/>
+        <w:spacing w:after="0" w:line="240" w:lineRule="auto"/>
+        <w:rPr>
+          <w:rFonts w:ascii="Lucida Console" w:hAnsi="Lucida Console" w:cs="Lucida Console"/>
+          <w:sz w:val="40"/>
+          <w:szCs w:val="40"/>
+        </w:rPr>
+      </w:pPr>
+      <w:r>
+        <w:rPr>
+          <w:rFonts w:ascii="Lucida Console" w:hAnsi="Lucida Console" w:cs="Lucida Console"/>
+          <w:sz w:val="40"/>
+          <w:szCs w:val="40"/>
+          <w:highlight w:val="yellow"/>
+        </w:rPr>
+        <w:t>git branch mybranch</w:t>
+      </w:r>
+    </w:p>
+    <w:p>
+      <w:pPr>
+        <w:autoSpaceDE w:val="0"/>
+        <w:autoSpaceDN w:val="0"/>
+        <w:adjustRightInd w:val="0"/>
+        <w:spacing w:after="0" w:line="240" w:lineRule="auto"/>
+        <w:rPr>
+          <w:rFonts w:ascii="Lucida Console" w:hAnsi="Lucida Console" w:cs="Lucida Console"/>
+          <w:sz w:val="40"/>
+          <w:szCs w:val="40"/>
+        </w:rPr>
+      </w:pPr>
+      <w:r>
+        <w:rPr>
+          <w:rFonts w:ascii="Lucida Console" w:hAnsi="Lucida Console" w:cs="Lucida Console"/>
+          <w:sz w:val="40"/>
+          <w:szCs w:val="40"/>
+        </w:rPr>
+        <w:t>it is used to make a branch</w:t>
       </w:r>
     </w:p>
     <w:p>

</xml_diff>